<commit_message>
Compiling report and confirming functionality
</commit_message>
<xml_diff>
--- a/report.docx
+++ b/report.docx
@@ -473,116 +473,73 @@
     <w:p/>
     <w:p/>
     <w:p>
-      <w:r>
+      <w:pPr>
+        <w:rPr>
+          <w:rFonts w:ascii="Century Gothic" w:hAnsi="Century Gothic"/>
+          <w:b/>
+          <w:bCs/>
+          <w:sz w:val="24"/>
+          <w:szCs w:val="24"/>
+          <w:u w:val="single"/>
+        </w:rPr>
+      </w:pPr>
+      <w:r>
+        <w:rPr>
+          <w:rFonts w:ascii="Century Gothic" w:hAnsi="Century Gothic"/>
+          <w:b/>
+          <w:bCs/>
+          <w:sz w:val="24"/>
+          <w:szCs w:val="24"/>
+          <w:u w:val="single"/>
+        </w:rPr>
         <w:lastRenderedPageBreak/>
-        <w:t xml:space="preserve">Input </w:t>
-      </w:r>
-    </w:p>
-    <w:p>
-      <w:r>
-        <w:drawing>
-          <wp:inline distT="0" distB="0" distL="0" distR="0" wp14:anchorId="54364A45" wp14:editId="6F31C040">
-            <wp:extent cx="6645910" cy="3114675"/>
-            <wp:effectExtent l="0" t="0" r="2540" b="9525"/>
-            <wp:docPr id="1176447739" name="Picture 1"/>
-            <wp:cNvGraphicFramePr>
-              <a:graphicFrameLocks xmlns:a="http://schemas.openxmlformats.org/drawingml/2006/main" noChangeAspect="1"/>
-            </wp:cNvGraphicFramePr>
-            <a:graphic xmlns:a="http://schemas.openxmlformats.org/drawingml/2006/main">
-              <a:graphicData uri="http://schemas.openxmlformats.org/drawingml/2006/picture">
-                <pic:pic xmlns:pic="http://schemas.openxmlformats.org/drawingml/2006/picture">
-                  <pic:nvPicPr>
-                    <pic:cNvPr id="1176447739" name=""/>
-                    <pic:cNvPicPr/>
-                  </pic:nvPicPr>
-                  <pic:blipFill>
-                    <a:blip r:embed="rId4"/>
-                    <a:stretch>
-                      <a:fillRect/>
-                    </a:stretch>
-                  </pic:blipFill>
-                  <pic:spPr>
-                    <a:xfrm>
-                      <a:off x="0" y="0"/>
-                      <a:ext cx="6645910" cy="3114675"/>
-                    </a:xfrm>
-                    <a:prstGeom prst="rect">
-                      <a:avLst/>
-                    </a:prstGeom>
-                  </pic:spPr>
-                </pic:pic>
-              </a:graphicData>
-            </a:graphic>
-          </wp:inline>
-        </w:drawing>
-      </w:r>
-    </w:p>
-    <w:p>
-      <w:r>
-        <w:t>Output</w:t>
-      </w:r>
-    </w:p>
-    <w:p>
-      <w:r>
-        <w:drawing>
-          <wp:inline distT="0" distB="0" distL="0" distR="0" wp14:anchorId="28910AE4" wp14:editId="608190D4">
-            <wp:extent cx="6645910" cy="3324860"/>
-            <wp:effectExtent l="0" t="0" r="2540" b="8890"/>
-            <wp:docPr id="390521630" name="Picture 1"/>
-            <wp:cNvGraphicFramePr>
-              <a:graphicFrameLocks xmlns:a="http://schemas.openxmlformats.org/drawingml/2006/main" noChangeAspect="1"/>
-            </wp:cNvGraphicFramePr>
-            <a:graphic xmlns:a="http://schemas.openxmlformats.org/drawingml/2006/main">
-              <a:graphicData uri="http://schemas.openxmlformats.org/drawingml/2006/picture">
-                <pic:pic xmlns:pic="http://schemas.openxmlformats.org/drawingml/2006/picture">
-                  <pic:nvPicPr>
-                    <pic:cNvPr id="390521630" name=""/>
-                    <pic:cNvPicPr/>
-                  </pic:nvPicPr>
-                  <pic:blipFill>
-                    <a:blip r:embed="rId5"/>
-                    <a:stretch>
-                      <a:fillRect/>
-                    </a:stretch>
-                  </pic:blipFill>
-                  <pic:spPr>
-                    <a:xfrm>
-                      <a:off x="0" y="0"/>
-                      <a:ext cx="6645910" cy="3324860"/>
-                    </a:xfrm>
-                    <a:prstGeom prst="rect">
-                      <a:avLst/>
-                    </a:prstGeom>
-                  </pic:spPr>
-                </pic:pic>
-              </a:graphicData>
-            </a:graphic>
-          </wp:inline>
-        </w:drawing>
-      </w:r>
-    </w:p>
-    <w:p/>
-    <w:p/>
-    <w:p/>
-    <w:p/>
-    <w:p/>
-    <w:p/>
-    <w:p/>
-    <w:p/>
-    <w:p/>
-    <w:p>
-      <w:r>
-        <w:lastRenderedPageBreak/>
+        <w:t>Testing the program with different values</w:t>
+      </w:r>
+    </w:p>
+    <w:p>
+      <w:pPr>
+        <w:rPr>
+          <w:rFonts w:ascii="Century Gothic" w:hAnsi="Century Gothic"/>
+        </w:rPr>
+      </w:pPr>
+      <w:r>
+        <w:rPr>
+          <w:rFonts w:ascii="Century Gothic" w:hAnsi="Century Gothic"/>
+        </w:rPr>
+        <w:t>The Binary Search Tree was initialised with 18 Users. This provided a good basis for adding and deleting from the Tree.</w:t>
+      </w:r>
+    </w:p>
+    <w:p>
+      <w:pPr>
+        <w:rPr>
+          <w:rFonts w:ascii="Century Gothic" w:hAnsi="Century Gothic"/>
+        </w:rPr>
+      </w:pPr>
+      <w:r>
+        <w:rPr>
+          <w:rFonts w:ascii="Century Gothic" w:hAnsi="Century Gothic"/>
+        </w:rPr>
         <w:t>Testing for Action 1: (Find the profile description for a given account)</w:t>
       </w:r>
     </w:p>
     <w:p>
-      <w:r>
+      <w:pPr>
+        <w:rPr>
+          <w:rFonts w:ascii="Century Gothic" w:hAnsi="Century Gothic"/>
+        </w:rPr>
+      </w:pPr>
+      <w:r>
+        <w:rPr>
+          <w:rFonts w:ascii="Century Gothic" w:hAnsi="Century Gothic"/>
+        </w:rPr>
         <w:t>Test for when username exists:</w:t>
       </w:r>
     </w:p>
     <w:p>
       <w:r>
+        <w:rPr>
+          <w:rFonts w:ascii="Century Gothic" w:hAnsi="Century Gothic"/>
+        </w:rPr>
         <w:t>Input</w:t>
       </w:r>
     </w:p>
@@ -604,7 +561,7 @@
                     <pic:cNvPicPr/>
                   </pic:nvPicPr>
                   <pic:blipFill>
-                    <a:blip r:embed="rId6"/>
+                    <a:blip r:embed="rId4"/>
                     <a:stretch>
                       <a:fillRect/>
                     </a:stretch>
@@ -629,7 +586,15 @@
       </w:r>
     </w:p>
     <w:p>
-      <w:r>
+      <w:pPr>
+        <w:rPr>
+          <w:rFonts w:ascii="Century Gothic" w:hAnsi="Century Gothic"/>
+        </w:rPr>
+      </w:pPr>
+      <w:r>
+        <w:rPr>
+          <w:rFonts w:ascii="Century Gothic" w:hAnsi="Century Gothic"/>
+        </w:rPr>
         <w:t>Output</w:t>
       </w:r>
     </w:p>
@@ -651,7 +616,7 @@
                     <pic:cNvPicPr/>
                   </pic:nvPicPr>
                   <pic:blipFill>
-                    <a:blip r:embed="rId7"/>
+                    <a:blip r:embed="rId5"/>
                     <a:stretch>
                       <a:fillRect/>
                     </a:stretch>
@@ -673,18 +638,40 @@
       </w:r>
     </w:p>
     <w:p>
-      <w:r>
+      <w:pPr>
+        <w:rPr>
+          <w:rFonts w:ascii="Century Gothic" w:hAnsi="Century Gothic"/>
+        </w:rPr>
+      </w:pPr>
+      <w:r>
+        <w:rPr>
+          <w:rFonts w:ascii="Century Gothic" w:hAnsi="Century Gothic"/>
+        </w:rPr>
         <w:t xml:space="preserve">Test for when username </w:t>
       </w:r>
       <w:r>
+        <w:rPr>
+          <w:rFonts w:ascii="Century Gothic" w:hAnsi="Century Gothic"/>
+        </w:rPr>
         <w:t xml:space="preserve">does not </w:t>
       </w:r>
       <w:r>
+        <w:rPr>
+          <w:rFonts w:ascii="Century Gothic" w:hAnsi="Century Gothic"/>
+        </w:rPr>
         <w:t>exist:</w:t>
       </w:r>
     </w:p>
     <w:p>
-      <w:r>
+      <w:pPr>
+        <w:rPr>
+          <w:rFonts w:ascii="Century Gothic" w:hAnsi="Century Gothic"/>
+        </w:rPr>
+      </w:pPr>
+      <w:r>
+        <w:rPr>
+          <w:rFonts w:ascii="Century Gothic" w:hAnsi="Century Gothic"/>
+        </w:rPr>
         <w:t>Input</w:t>
       </w:r>
     </w:p>
@@ -706,7 +693,7 @@
                     <pic:cNvPicPr/>
                   </pic:nvPicPr>
                   <pic:blipFill>
-                    <a:blip r:embed="rId8"/>
+                    <a:blip r:embed="rId6"/>
                     <a:stretch>
                       <a:fillRect/>
                     </a:stretch>
@@ -728,7 +715,15 @@
       </w:r>
     </w:p>
     <w:p>
-      <w:r>
+      <w:pPr>
+        <w:rPr>
+          <w:rFonts w:ascii="Century Gothic" w:hAnsi="Century Gothic"/>
+        </w:rPr>
+      </w:pPr>
+      <w:r>
+        <w:rPr>
+          <w:rFonts w:ascii="Century Gothic" w:hAnsi="Century Gothic"/>
+        </w:rPr>
         <w:t>Output</w:t>
       </w:r>
     </w:p>
@@ -750,7 +745,7 @@
                     <pic:cNvPicPr/>
                   </pic:nvPicPr>
                   <pic:blipFill>
-                    <a:blip r:embed="rId9"/>
+                    <a:blip r:embed="rId7"/>
                     <a:stretch>
                       <a:fillRect/>
                     </a:stretch>
@@ -775,16 +770,34 @@
     <w:p/>
     <w:p/>
     <w:p>
-      <w:r>
-        <w:lastRenderedPageBreak/>
+      <w:pPr>
+        <w:rPr>
+          <w:rFonts w:ascii="Century Gothic" w:hAnsi="Century Gothic"/>
+        </w:rPr>
+      </w:pPr>
+      <w:r>
+        <w:rPr>
+          <w:rFonts w:ascii="Century Gothic" w:hAnsi="Century Gothic"/>
+        </w:rPr>
         <w:t xml:space="preserve">Testing for Action </w:t>
       </w:r>
       <w:r>
+        <w:rPr>
+          <w:rFonts w:ascii="Century Gothic" w:hAnsi="Century Gothic"/>
+        </w:rPr>
         <w:t>3: (Create an account)</w:t>
       </w:r>
     </w:p>
     <w:p>
-      <w:r>
+      <w:pPr>
+        <w:rPr>
+          <w:rFonts w:ascii="Century Gothic" w:hAnsi="Century Gothic"/>
+        </w:rPr>
+      </w:pPr>
+      <w:r>
+        <w:rPr>
+          <w:rFonts w:ascii="Century Gothic" w:hAnsi="Century Gothic"/>
+        </w:rPr>
         <w:drawing>
           <wp:inline distT="0" distB="0" distL="0" distR="0" wp14:anchorId="46FF3EAB" wp14:editId="0F94E563">
             <wp:extent cx="5210269" cy="2198751"/>
@@ -801,7 +814,7 @@
                     <pic:cNvPicPr/>
                   </pic:nvPicPr>
                   <pic:blipFill>
-                    <a:blip r:embed="rId10"/>
+                    <a:blip r:embed="rId8"/>
                     <a:stretch>
                       <a:fillRect/>
                     </a:stretch>
@@ -823,7 +836,15 @@
       </w:r>
     </w:p>
     <w:p>
-      <w:r>
+      <w:pPr>
+        <w:rPr>
+          <w:rFonts w:ascii="Century Gothic" w:hAnsi="Century Gothic"/>
+        </w:rPr>
+      </w:pPr>
+      <w:r>
+        <w:rPr>
+          <w:rFonts w:ascii="Century Gothic" w:hAnsi="Century Gothic"/>
+        </w:rPr>
         <w:t>Listing accounts to confirm account has been created:</w:t>
       </w:r>
     </w:p>
@@ -887,7 +908,7 @@
           </mc:Choice>
           <mc:Fallback>
             <w:pict>
-              <v:shapetype w14:anchorId="2077DB53" id="_x0000_t32" coordsize="21600,21600" o:spt="32" o:oned="t" path="m,l21600,21600e" filled="f">
+              <v:shapetype w14:anchorId="074B7E47" id="_x0000_t32" coordsize="21600,21600" o:spt="32" o:oned="t" path="m,l21600,21600e" filled="f">
                 <v:path arrowok="t" fillok="f" o:connecttype="none"/>
                 <o:lock v:ext="edit" shapetype="t"/>
               </v:shapetype>
@@ -915,7 +936,7 @@
                     <pic:cNvPicPr/>
                   </pic:nvPicPr>
                   <pic:blipFill>
-                    <a:blip r:embed="rId11"/>
+                    <a:blip r:embed="rId9"/>
                     <a:stretch>
                       <a:fillRect/>
                     </a:stretch>
@@ -937,29 +958,58 @@
       </w:r>
     </w:p>
     <w:p>
-      <w:r>
+      <w:pPr>
+        <w:rPr>
+          <w:rFonts w:ascii="Century Gothic" w:hAnsi="Century Gothic"/>
+        </w:rPr>
+      </w:pPr>
+      <w:r>
+        <w:rPr>
+          <w:rFonts w:ascii="Century Gothic" w:hAnsi="Century Gothic"/>
+        </w:rPr>
         <w:t xml:space="preserve">Testing for Action </w:t>
       </w:r>
       <w:r>
+        <w:rPr>
+          <w:rFonts w:ascii="Century Gothic" w:hAnsi="Century Gothic"/>
+        </w:rPr>
         <w:t>4</w:t>
       </w:r>
       <w:r>
+        <w:rPr>
+          <w:rFonts w:ascii="Century Gothic" w:hAnsi="Century Gothic"/>
+        </w:rPr>
         <w:t>: (</w:t>
       </w:r>
       <w:r>
+        <w:rPr>
+          <w:rFonts w:ascii="Century Gothic" w:hAnsi="Century Gothic"/>
+        </w:rPr>
         <w:t>Dele</w:t>
       </w:r>
       <w:r>
+        <w:rPr>
+          <w:rFonts w:ascii="Century Gothic" w:hAnsi="Century Gothic"/>
+        </w:rPr>
         <w:t>te an account)</w:t>
       </w:r>
     </w:p>
     <w:p>
-      <w:r>
+      <w:pPr>
+        <w:rPr>
+          <w:rFonts w:ascii="Century Gothic" w:hAnsi="Century Gothic"/>
+        </w:rPr>
+      </w:pPr>
+      <w:r>
+        <w:rPr>
+          <w:rFonts w:ascii="Century Gothic" w:hAnsi="Century Gothic"/>
+        </w:rPr>
         <w:t>Input when a username that exists has been provided.</w:t>
       </w:r>
     </w:p>
     <w:p>
       <w:r>
+        <w:lastRenderedPageBreak/>
         <w:drawing>
           <wp:inline distT="0" distB="0" distL="0" distR="0" wp14:anchorId="26A995B7" wp14:editId="46BD0CE9">
             <wp:extent cx="6251418" cy="1560764"/>
@@ -976,7 +1026,7 @@
                     <pic:cNvPicPr/>
                   </pic:nvPicPr>
                   <pic:blipFill>
-                    <a:blip r:embed="rId12"/>
+                    <a:blip r:embed="rId10"/>
                     <a:stretch>
                       <a:fillRect/>
                     </a:stretch>
@@ -999,9 +1049,22 @@
     </w:p>
     <w:p/>
     <w:p>
-      <w:r>
-        <w:lastRenderedPageBreak/>
+      <w:pPr>
+        <w:rPr>
+          <w:rFonts w:ascii="Century Gothic" w:hAnsi="Century Gothic"/>
+        </w:rPr>
+      </w:pPr>
+      <w:r>
+        <w:rPr>
+          <w:rFonts w:ascii="Century Gothic" w:hAnsi="Century Gothic"/>
+        </w:rPr>
         <w:t>Listing the accounts</w:t>
+      </w:r>
+      <w:r>
+        <w:rPr>
+          <w:rFonts w:ascii="Century Gothic" w:hAnsi="Century Gothic"/>
+        </w:rPr>
+        <w:t>:</w:t>
       </w:r>
     </w:p>
     <w:p>
@@ -1022,7 +1085,7 @@
                     <pic:cNvPicPr/>
                   </pic:nvPicPr>
                   <pic:blipFill>
-                    <a:blip r:embed="rId13"/>
+                    <a:blip r:embed="rId11"/>
                     <a:stretch>
                       <a:fillRect/>
                     </a:stretch>
@@ -1044,10 +1107,21 @@
       </w:r>
     </w:p>
     <w:p>
-      <w:r>
+      <w:pPr>
+        <w:rPr>
+          <w:rFonts w:ascii="Century Gothic" w:hAnsi="Century Gothic"/>
+        </w:rPr>
+      </w:pPr>
+      <w:r>
+        <w:rPr>
+          <w:rFonts w:ascii="Century Gothic" w:hAnsi="Century Gothic"/>
+        </w:rPr>
         <w:t xml:space="preserve">Input when a username that exists has been </w:t>
       </w:r>
       <w:r>
+        <w:rPr>
+          <w:rFonts w:ascii="Century Gothic" w:hAnsi="Century Gothic"/>
+        </w:rPr>
         <w:t>provided.</w:t>
       </w:r>
     </w:p>
@@ -1069,7 +1143,7 @@
                     <pic:cNvPicPr/>
                   </pic:nvPicPr>
                   <pic:blipFill>
-                    <a:blip r:embed="rId14"/>
+                    <a:blip r:embed="rId12"/>
                     <a:stretch>
                       <a:fillRect/>
                     </a:stretch>
@@ -1090,6 +1164,7 @@
         </w:drawing>
       </w:r>
     </w:p>
+    <w:p/>
     <w:p/>
     <w:p/>
     <w:p/>

</xml_diff>